<commit_message>
Poprawki, końcówka do odpisania (klasa złożoności?)
</commit_message>
<xml_diff>
--- a/Sprawozdanie, zadanie 3.docx
+++ b/Sprawozdanie, zadanie 3.docx
@@ -160,16 +160,20 @@
         <w:t xml:space="preserve"> złożoność tego algorytmu to </w:t>
       </w:r>
       <w:r>
-        <w:t>O(n*log(n))</w:t>
-      </w:r>
-      <w:r>
-        <w:t xml:space="preserve">, </w:t>
+        <w:t>O(n</w:t>
+      </w:r>
+      <w:r>
+        <w:rPr>
+          <w:vertAlign w:val="superscript"/>
+        </w:rPr>
+        <w:t>2</w:t>
+      </w:r>
+      <w:r>
+        <w:t xml:space="preserve">), </w:t>
       </w:r>
       <w:r>
         <w:t>jednak znaczna różnica czasów działania między nimi wynika głównie z wielkości tych struktur – dla nasycenia krawędziami mniejszego niż 100% zawsze lista będzie zawierała mniej elementów niż macierz, co prowadzi do szybszego działania algorytmu dla listy, mimo, że teoretyczna złożoność obliczeniowa jest dokładnie taka sama dla obydwóch struktur.</w:t>
       </w:r>
-      <w:bookmarkStart w:id="0" w:name="_GoBack"/>
-      <w:bookmarkEnd w:id="0"/>
     </w:p>
     <w:p/>
     <w:p/>
@@ -307,6 +311,14 @@
       <w:r>
         <w:t xml:space="preserve">Co do złożoności obliczeniowej tego algorytmu, sytuacja jest podobna do tej z poprzedniego algorytmu – zarówno dla listy incydencji jak i dla macierzy sąsiedztwa złożoność obliczeniową można opisać jako O(n*log(n)). Różnica w czasie działania algorytmu dla tych dwóch struktur wynika tylko z faktu, iż lista incydencji jest w obydwu przypadkach (nasycenie 30% i 70%) mniejsza od macierzy sąsiedztwa – zupełnie tak samo jak było dla algorytmu sortowania topologicznego. </w:t>
       </w:r>
+    </w:p>
+    <w:p/>
+    <w:p>
+      <w:r>
+        <w:t>&lt;&lt;COŚ O KLASIE ZŁOŻONOŚCI&gt;&gt;</w:t>
+      </w:r>
+      <w:bookmarkStart w:id="0" w:name="_GoBack"/>
+      <w:bookmarkEnd w:id="0"/>
     </w:p>
     <w:sectPr>
       <w:pgSz w:w="11906" w:h="16838"/>

</xml_diff>